<commit_message>
Updated March 13th 9:45pm
Fixed some problems with normalizing data. Fixed Separated TS SPC where some instances where a class was graphed in the wrong row (for example the breast cancer data)
</commit_message>
<xml_diff>
--- a/UserManual_SMART_mdg.docx
+++ b/UserManual_SMART_mdg.docx
@@ -30,6 +30,23 @@
         <w:pStyle w:val="Heading2"/>
       </w:pPr>
       <w:r>
+        <w:t>File Requirements</w:t>
+      </w:r>
+    </w:p>
+    <w:p>
+      <w:r>
+        <w:tab/>
+        <w:t>Please have the data in the CSV file sorted by class number. Also Make sure the file is correctly formatted first, for example open it first to see if it needs to get reformatted, as files moving around different machines may be formatted differently.</w:t>
+      </w:r>
+      <w:bookmarkStart w:id="0" w:name="_GoBack"/>
+      <w:bookmarkEnd w:id="0"/>
+    </w:p>
+    <w:p/>
+    <w:p>
+      <w:pPr>
+        <w:pStyle w:val="Heading2"/>
+      </w:pPr>
+      <w:r>
         <w:t>Loading a File</w:t>
       </w:r>
     </w:p>
@@ -53,16 +70,7 @@
           <w:sz w:val="24"/>
           <w:szCs w:val="24"/>
         </w:rPr>
-        <w:t>m has been opened, a file must be</w:t>
-      </w:r>
-      <w:bookmarkStart w:id="0" w:name="_GoBack"/>
-      <w:bookmarkEnd w:id="0"/>
-      <w:r>
-        <w:rPr>
-          <w:sz w:val="24"/>
-          <w:szCs w:val="24"/>
-        </w:rPr>
-        <w:t xml:space="preserve"> loaded. In the upper </w:t>
+        <w:t xml:space="preserve">m has been opened, a file must be loaded. In the upper </w:t>
       </w:r>
       <w:proofErr w:type="gramStart"/>
       <w:r>
@@ -117,7 +125,7 @@
           <w:noProof/>
         </w:rPr>
         <w:drawing>
-          <wp:inline distT="0" distB="0" distL="0" distR="0">
+          <wp:inline distT="0" distB="0" distL="0" distR="0" wp14:anchorId="290A5F78" wp14:editId="0DFD40D5">
             <wp:extent cx="5943600" cy="2336983"/>
             <wp:effectExtent l="0" t="0" r="0" b="6350"/>
             <wp:docPr id="4" name="Picture 4" descr="https://i.gyazo.com/a0c736dbeef4e4334035d0e641fd50c1.png"/>
@@ -178,8 +186,9 @@
         <w:rPr>
           <w:noProof/>
         </w:rPr>
+        <w:lastRenderedPageBreak/>
         <w:drawing>
-          <wp:inline distT="0" distB="0" distL="0" distR="0">
+          <wp:inline distT="0" distB="0" distL="0" distR="0" wp14:anchorId="47ACF4BC" wp14:editId="5135A377">
             <wp:extent cx="5943600" cy="3476848"/>
             <wp:effectExtent l="0" t="0" r="0" b="9525"/>
             <wp:docPr id="5" name="Picture 5" descr="https://i.gyazo.com/de72f5e1e809bbfaed179f89f9910ba7.png"/>
@@ -233,7 +242,6 @@
         <w:pStyle w:val="Heading2"/>
       </w:pPr>
       <w:r>
-        <w:lastRenderedPageBreak/>
         <w:t>Pan &amp; Zoom</w:t>
       </w:r>
     </w:p>
@@ -272,7 +280,7 @@
           <w:noProof/>
         </w:rPr>
         <w:drawing>
-          <wp:inline distT="0" distB="0" distL="0" distR="0">
+          <wp:inline distT="0" distB="0" distL="0" distR="0" wp14:anchorId="11CCFDE6" wp14:editId="00352917">
             <wp:extent cx="3540760" cy="818515"/>
             <wp:effectExtent l="0" t="0" r="2540" b="635"/>
             <wp:docPr id="1" name="Picture 1" descr="https://i.gyazo.com/aafc5d5fbf4d34b99db5af6c3d424ba6.png"/>
@@ -392,8 +400,9 @@
         <w:rPr>
           <w:noProof/>
         </w:rPr>
+        <w:lastRenderedPageBreak/>
         <w:drawing>
-          <wp:inline distT="0" distB="0" distL="0" distR="0">
+          <wp:inline distT="0" distB="0" distL="0" distR="0" wp14:anchorId="1276043E" wp14:editId="548D6A6F">
             <wp:extent cx="2225431" cy="1254642"/>
             <wp:effectExtent l="0" t="0" r="3810" b="3175"/>
             <wp:docPr id="3" name="Picture 3" descr="https://i.gyazo.com/ad120459db54f3188a2c231ce6bc4958.png"/>
@@ -454,7 +463,7 @@
           <w:noProof/>
         </w:rPr>
         <w:drawing>
-          <wp:inline distT="0" distB="0" distL="0" distR="0">
+          <wp:inline distT="0" distB="0" distL="0" distR="0" wp14:anchorId="5038F71A" wp14:editId="346C7723">
             <wp:extent cx="3168502" cy="2323285"/>
             <wp:effectExtent l="0" t="0" r="0" b="1270"/>
             <wp:docPr id="2" name="Picture 2" descr="https://i.gyazo.com/8fa0d7021b866cb975cb7dff57fe71bb.png"/>

</xml_diff>